<commit_message>
não sei o que mudei mas ok
</commit_message>
<xml_diff>
--- a/Projeto2.docx
+++ b/Projeto2.docx
@@ -238,8 +238,6 @@
         </w:rPr>
         <w:t>09/05/2019</w:t>
       </w:r>
-      <w:bookmarkStart w:id="0" w:name="_GoBack"/>
-      <w:bookmarkEnd w:id="0"/>
     </w:p>
     <w:p>
       <w:pPr>
@@ -532,11 +530,19 @@
           <w:rFonts w:ascii="Arial" w:hAnsi="Arial" w:cs="Arial"/>
         </w:rPr>
       </w:pPr>
-      <w:r>
-        <w:rPr>
-          <w:rFonts w:ascii="Arial" w:hAnsi="Arial" w:cs="Arial"/>
-        </w:rPr>
-        <w:t xml:space="preserve">POST </w:t>
+      <w:bookmarkStart w:id="0" w:name="_GoBack"/>
+      <w:r>
+        <w:rPr>
+          <w:rFonts w:ascii="Arial" w:hAnsi="Arial" w:cs="Arial"/>
+        </w:rPr>
+        <w:t>POST</w:t>
+      </w:r>
+      <w:bookmarkEnd w:id="0"/>
+      <w:r>
+        <w:rPr>
+          <w:rFonts w:ascii="Arial" w:hAnsi="Arial" w:cs="Arial"/>
+        </w:rPr>
+        <w:t xml:space="preserve"> </w:t>
       </w:r>
       <w:r>
         <w:rPr>
@@ -741,12 +747,20 @@
         <w:rPr>
           <w:rFonts w:ascii="Arial" w:hAnsi="Arial" w:cs="Arial"/>
         </w:rPr>
-        <w:t xml:space="preserve"> recebidas do cliente, em formato </w:t>
+        <w:t xml:space="preserve"> recebidas do cliente</w:t>
+      </w:r>
+      <w:r>
+        <w:rPr>
+          <w:rFonts w:ascii="Arial" w:hAnsi="Arial" w:cs="Arial"/>
+          <w:highlight w:val="yellow"/>
+        </w:rPr>
+        <w:t xml:space="preserve">, em formato </w:t>
       </w:r>
       <w:proofErr w:type="spellStart"/>
       <w:r>
         <w:rPr>
           <w:rFonts w:ascii="Arial" w:hAnsi="Arial" w:cs="Arial"/>
+          <w:highlight w:val="yellow"/>
         </w:rPr>
         <w:t>Json</w:t>
       </w:r>
@@ -767,11 +781,13 @@
         </w:numPr>
         <w:rPr>
           <w:rFonts w:ascii="Arial" w:hAnsi="Arial" w:cs="Arial"/>
-        </w:rPr>
-      </w:pPr>
-      <w:r>
-        <w:rPr>
-          <w:rFonts w:ascii="Arial" w:hAnsi="Arial" w:cs="Arial"/>
+          <w:highlight w:val="yellow"/>
+        </w:rPr>
+      </w:pPr>
+      <w:r>
+        <w:rPr>
+          <w:rFonts w:ascii="Arial" w:hAnsi="Arial" w:cs="Arial"/>
+          <w:highlight w:val="yellow"/>
         </w:rPr>
         <w:t xml:space="preserve">Enviar informações solicitadas pelo Cliente, no formato </w:t>
       </w:r>
@@ -780,6 +796,7 @@
       <w:r>
         <w:rPr>
           <w:rFonts w:ascii="Arial" w:hAnsi="Arial" w:cs="Arial"/>
+          <w:highlight w:val="yellow"/>
         </w:rPr>
         <w:t>Json</w:t>
       </w:r>
@@ -3028,7 +3045,7 @@
 </file>
 
 <file path=customXml/itemProps1.xml><?xml version="1.0" encoding="utf-8"?>
-<ds:datastoreItem xmlns:ds="http://schemas.openxmlformats.org/officeDocument/2006/customXml" ds:itemID="{6F062CC7-2DEF-4EEA-A312-CCADC8733958}">
+<ds:datastoreItem xmlns:ds="http://schemas.openxmlformats.org/officeDocument/2006/customXml" ds:itemID="{14788871-3AE7-404F-98D5-95168A2F91DF}">
   <ds:schemaRefs>
     <ds:schemaRef ds:uri="http://schemas.openxmlformats.org/officeDocument/2006/bibliography"/>
   </ds:schemaRefs>

</xml_diff>